<commit_message>
revisions 5 may emanuel
</commit_message>
<xml_diff>
--- a/text/Publication/first/ArticleTitlePage.docx
+++ b/text/Publication/first/ArticleTitlePage.docx
@@ -72,7 +72,7 @@
       </w:pPr>
       <w:r>
         <w:rPr>
-          <w:rFonts w:eastAsia="Arial" w:cs="Arial" w:ascii="Arial" w:hAnsi="Arial"/>
+          <w:rFonts w:eastAsia="Arial" w:cs="Arial"/>
           <w:b/>
           <w:color w:val="auto"/>
           <w:sz w:val="22"/>
@@ -82,7 +82,7 @@
       </w:r>
       <w:r>
         <w:rPr>
-          <w:rFonts w:eastAsia="Arial" w:cs="Arial" w:ascii="Arial" w:hAnsi="Arial"/>
+          <w:rFonts w:eastAsia="Arial" w:cs="Arial"/>
           <w:b w:val="false"/>
           <w:bCs w:val="false"/>
           <w:i/>
@@ -95,7 +95,7 @@
       </w:r>
       <w:r>
         <w:rPr>
-          <w:rFonts w:eastAsia="Arial" w:cs="Arial" w:ascii="Arial" w:hAnsi="Arial"/>
+          <w:rFonts w:eastAsia="Arial" w:cs="Arial"/>
           <w:b w:val="false"/>
           <w:bCs w:val="false"/>
           <w:i w:val="false"/>
@@ -124,7 +124,7 @@
       </w:pPr>
       <w:r>
         <w:rPr>
-          <w:rFonts w:eastAsia="Arial" w:cs="Arial" w:ascii="Arial" w:hAnsi="Arial"/>
+          <w:rFonts w:eastAsia="Arial" w:cs="Arial"/>
           <w:b/>
           <w:bCs/>
           <w:color w:val="auto"/>
@@ -135,49 +135,46 @@
       </w:r>
       <w:r>
         <w:rPr>
-          <w:rFonts w:eastAsia="Arial" w:cs="Arial" w:ascii="Arial" w:hAnsi="Arial"/>
-          <w:color w:val="auto"/>
-          <w:sz w:val="22"/>
-          <w:szCs w:val="22"/>
-        </w:rPr>
-        <w:t xml:space="preserve"> Alice Balard, Víctor Hugo Jarquín-Díaz, Jenny Jost, Vivian Mitthné, Francisca Böhning, Ľudovít Ďureje, Jaroslav Piálek, Emanuel Heitlinger</w:t>
-      </w:r>
-    </w:p>
-    <w:p>
-      <w:pPr>
-        <w:pStyle w:val="Normal"/>
-        <w:widowControl/>
-        <w:spacing w:lineRule="auto" w:line="276"/>
-        <w:jc w:val="both"/>
-        <w:rPr>
-          <w:rFonts w:eastAsia="Arial" w:cs="Arial"/>
-        </w:rPr>
-      </w:pPr>
-      <w:r>
+          <w:rFonts w:eastAsia="Arial" w:cs="Arial"/>
+          <w:color w:val="auto"/>
+          <w:sz w:val="22"/>
+          <w:szCs w:val="22"/>
+        </w:rPr>
+        <w:t xml:space="preserve"> Alice Balard, Víctor Hugo Jarquín-Díaz, Jenny Jost, Vivian Mittné, Francisca Böhning, Ľudovít Ďureje, Jaroslav Piálek, Emanuel Heitlinger</w:t>
+      </w:r>
+    </w:p>
+    <w:p>
+      <w:pPr>
+        <w:pStyle w:val="Normal"/>
+        <w:widowControl/>
+        <w:spacing w:lineRule="auto" w:line="276"/>
+        <w:jc w:val="both"/>
+        <w:rPr>
+          <w:rFonts w:eastAsia="Arial" w:cs="Arial"/>
+        </w:rPr>
+      </w:pPr>
+      <w:r>
+        <w:rPr>
+          <w:rFonts w:eastAsia="Arial" w:cs="Arial"/>
+        </w:rPr>
+      </w:r>
+    </w:p>
+    <w:p>
+      <w:pPr>
+        <w:pStyle w:val="Normal"/>
+        <w:widowControl/>
+        <w:spacing w:lineRule="auto" w:line="276"/>
+        <w:jc w:val="both"/>
         <w:rPr>
           <w:rFonts w:ascii="Arial" w:hAnsi="Arial"/>
           <w:color w:val="auto"/>
           <w:sz w:val="22"/>
           <w:szCs w:val="22"/>
         </w:rPr>
-      </w:r>
-    </w:p>
-    <w:p>
-      <w:pPr>
-        <w:pStyle w:val="Normal"/>
-        <w:widowControl/>
-        <w:spacing w:lineRule="auto" w:line="276"/>
-        <w:jc w:val="both"/>
-        <w:rPr>
-          <w:rFonts w:ascii="Arial" w:hAnsi="Arial"/>
-          <w:color w:val="auto"/>
-          <w:sz w:val="22"/>
-          <w:szCs w:val="22"/>
-        </w:rPr>
-      </w:pPr>
-      <w:r>
-        <w:rPr>
-          <w:rFonts w:eastAsia="Arial" w:cs="Arial" w:ascii="Arial" w:hAnsi="Arial"/>
+      </w:pPr>
+      <w:r>
+        <w:rPr>
+          <w:rFonts w:eastAsia="Arial" w:cs="Arial"/>
           <w:b/>
           <w:bCs/>
           <w:color w:val="auto"/>
@@ -188,7 +185,7 @@
       </w:r>
       <w:r>
         <w:rPr>
-          <w:rFonts w:eastAsia="Arial" w:cs="Arial" w:ascii="Arial" w:hAnsi="Arial"/>
+          <w:rFonts w:eastAsia="Arial" w:cs="Arial"/>
           <w:color w:val="auto"/>
           <w:sz w:val="22"/>
           <w:szCs w:val="22"/>
@@ -215,7 +212,7 @@
       </w:pPr>
       <w:r>
         <w:rPr>
-          <w:rFonts w:eastAsia="Arial" w:cs="Arial" w:ascii="Arial" w:hAnsi="Arial"/>
+          <w:rFonts w:eastAsia="Arial" w:cs="Arial"/>
           <w:b w:val="false"/>
           <w:bCs w:val="false"/>
           <w:color w:val="auto"/>
@@ -227,7 +224,7 @@
       </w:r>
       <w:r>
         <w:rPr>
-          <w:rFonts w:eastAsia="Arial" w:cs="Arial" w:ascii="Arial" w:hAnsi="Arial"/>
+          <w:rFonts w:eastAsia="Arial" w:cs="Arial"/>
           <w:b w:val="false"/>
           <w:bCs w:val="false"/>
           <w:i w:val="false"/>
@@ -248,16 +245,11 @@
         <w:widowControl/>
         <w:spacing w:lineRule="auto" w:line="276"/>
         <w:jc w:val="both"/>
-        <w:rPr>
-          <w:rFonts w:ascii="Arial" w:hAnsi="Arial" w:eastAsia="Arial" w:cs="Arial"/>
-          <w:color w:val="000000"/>
-          <w:sz w:val="24"/>
-          <w:szCs w:val="24"/>
-        </w:rPr>
-      </w:pPr>
-      <w:r>
-        <w:rPr>
-          <w:rFonts w:eastAsia="Arial" w:cs="Arial" w:ascii="Arial" w:hAnsi="Arial"/>
+        <w:rPr/>
+      </w:pPr>
+      <w:r>
+        <w:rPr>
+          <w:rFonts w:eastAsia="Arial" w:cs="Arial"/>
           <w:b w:val="false"/>
           <w:bCs w:val="false"/>
           <w:color w:val="auto"/>
@@ -271,7 +263,7 @@
         <w:r>
           <w:rPr>
             <w:rStyle w:val="InternetLink"/>
-            <w:rFonts w:eastAsia="Arial" w:cs="Arial" w:ascii="Arial" w:hAnsi="Arial"/>
+            <w:rFonts w:eastAsia="Arial" w:cs="Arial"/>
             <w:b w:val="false"/>
             <w:bCs w:val="false"/>
             <w:i w:val="false"/>
@@ -294,16 +286,11 @@
         <w:widowControl/>
         <w:spacing w:lineRule="auto" w:line="276"/>
         <w:jc w:val="both"/>
-        <w:rPr>
-          <w:rFonts w:ascii="Arial" w:hAnsi="Arial" w:eastAsia="Arial" w:cs="Arial"/>
-          <w:color w:val="000000"/>
-          <w:sz w:val="24"/>
-          <w:szCs w:val="24"/>
-        </w:rPr>
-      </w:pPr>
-      <w:r>
-        <w:rPr>
-          <w:rFonts w:eastAsia="Arial" w:cs="Arial" w:ascii="Arial" w:hAnsi="Arial"/>
+        <w:rPr/>
+      </w:pPr>
+      <w:r>
+        <w:rPr>
+          <w:rFonts w:eastAsia="Arial" w:cs="Arial"/>
           <w:b w:val="false"/>
           <w:bCs w:val="false"/>
           <w:color w:val="auto"/>
@@ -317,7 +304,7 @@
         <w:r>
           <w:rPr>
             <w:rStyle w:val="InternetLink"/>
-            <w:rFonts w:eastAsia="Arial" w:cs="Arial" w:ascii="Arial" w:hAnsi="Arial"/>
+            <w:rFonts w:eastAsia="Arial" w:cs="Arial"/>
             <w:b w:val="false"/>
             <w:bCs w:val="false"/>
             <w:i w:val="false"/>
@@ -344,7 +331,7 @@
       </w:pPr>
       <w:r>
         <w:rPr>
-          <w:rFonts w:eastAsia="Arial" w:cs="Arial" w:ascii="Arial" w:hAnsi="Arial"/>
+          <w:rFonts w:eastAsia="Arial" w:cs="Arial"/>
           <w:b w:val="false"/>
           <w:bCs w:val="false"/>
           <w:color w:val="auto"/>
@@ -358,7 +345,7 @@
         <w:r>
           <w:rPr>
             <w:rStyle w:val="InternetLink"/>
-            <w:rFonts w:eastAsia="Arial" w:cs="Arial" w:ascii="Arial" w:hAnsi="Arial"/>
+            <w:rFonts w:eastAsia="Arial" w:cs="Arial"/>
             <w:b w:val="false"/>
             <w:bCs w:val="false"/>
             <w:i w:val="false"/>
@@ -381,16 +368,11 @@
         <w:widowControl/>
         <w:spacing w:lineRule="auto" w:line="276"/>
         <w:jc w:val="both"/>
-        <w:rPr>
-          <w:rFonts w:ascii="Arial" w:hAnsi="Arial" w:eastAsia="Arial" w:cs="Arial"/>
-          <w:color w:val="000000"/>
-          <w:sz w:val="24"/>
-          <w:szCs w:val="24"/>
-        </w:rPr>
-      </w:pPr>
-      <w:r>
-        <w:rPr>
-          <w:rFonts w:eastAsia="Arial" w:cs="Arial" w:ascii="Arial" w:hAnsi="Arial"/>
+        <w:rPr/>
+      </w:pPr>
+      <w:r>
+        <w:rPr>
+          <w:rFonts w:eastAsia="Arial" w:cs="Arial"/>
           <w:b w:val="false"/>
           <w:bCs w:val="false"/>
           <w:color w:val="auto"/>
@@ -404,7 +386,7 @@
         <w:r>
           <w:rPr>
             <w:rStyle w:val="InternetLink"/>
-            <w:rFonts w:eastAsia="Arial" w:cs="Arial" w:ascii="Arial" w:hAnsi="Arial"/>
+            <w:rFonts w:eastAsia="Arial" w:cs="Arial"/>
             <w:b w:val="false"/>
             <w:bCs w:val="false"/>
             <w:i w:val="false"/>
@@ -433,13 +415,7 @@
       </w:pPr>
       <w:r>
         <w:rPr>
-          <w:rFonts w:ascii="Arial" w:hAnsi="Arial"/>
-          <w:b w:val="false"/>
-          <w:bCs w:val="false"/>
-          <w:color w:val="auto"/>
-          <w:sz w:val="22"/>
-          <w:szCs w:val="22"/>
-          <w:u w:val="none"/>
+          <w:rFonts w:eastAsia="Arial" w:cs="Arial"/>
         </w:rPr>
       </w:r>
     </w:p>
@@ -461,7 +437,7 @@
       </w:pPr>
       <w:r>
         <w:rPr>
-          <w:rFonts w:eastAsia="Arial" w:cs="Arial" w:ascii="Arial" w:hAnsi="Arial"/>
+          <w:rFonts w:eastAsia="Arial" w:cs="Arial"/>
           <w:b w:val="false"/>
           <w:color w:val="auto"/>
           <w:sz w:val="22"/>
@@ -486,7 +462,7 @@
       </w:pPr>
       <w:r>
         <w:rPr>
-          <w:rFonts w:eastAsia="Arial" w:cs="Arial" w:ascii="Arial" w:hAnsi="Arial"/>
+          <w:rFonts w:eastAsia="Arial" w:cs="Arial"/>
           <w:b/>
           <w:bCs/>
           <w:color w:val="auto"/>
@@ -515,7 +491,7 @@
       </w:pPr>
       <w:r>
         <w:rPr>
-          <w:rFonts w:eastAsia="Arial" w:cs="Arial" w:ascii="Arial" w:hAnsi="Arial"/>
+          <w:rFonts w:eastAsia="Arial" w:cs="Arial"/>
           <w:b w:val="false"/>
           <w:bCs w:val="false"/>
           <w:color w:val="auto"/>
@@ -545,7 +521,7 @@
       </w:pPr>
       <w:r>
         <w:rPr>
-          <w:rFonts w:eastAsia="Arial" w:cs="Arial" w:ascii="Arial" w:hAnsi="Arial"/>
+          <w:rFonts w:eastAsia="Arial" w:cs="Arial"/>
           <w:b w:val="false"/>
           <w:bCs w:val="false"/>
           <w:color w:val="auto"/>
@@ -577,7 +553,7 @@
       </w:pPr>
       <w:r>
         <w:rPr>
-          <w:rFonts w:eastAsia="Arial" w:cs="Arial" w:ascii="Arial" w:hAnsi="Arial"/>
+          <w:rFonts w:eastAsia="Arial" w:cs="Arial"/>
           <w:b w:val="false"/>
           <w:bCs w:val="false"/>
           <w:color w:val="auto"/>
@@ -604,7 +580,7 @@
       </w:pPr>
       <w:r>
         <w:rPr>
-          <w:rFonts w:eastAsia="Arial" w:cs="Arial" w:ascii="Arial" w:hAnsi="Arial"/>
+          <w:rFonts w:eastAsia="Arial" w:cs="Arial"/>
           <w:b w:val="false"/>
           <w:bCs w:val="false"/>
           <w:color w:val="auto"/>
@@ -631,7 +607,7 @@
       </w:pPr>
       <w:r>
         <w:rPr>
-          <w:rFonts w:eastAsia="Arial" w:cs="Arial" w:ascii="Arial" w:hAnsi="Arial"/>
+          <w:rFonts w:eastAsia="Arial" w:cs="Arial"/>
           <w:b w:val="false"/>
           <w:bCs w:val="false"/>
           <w:color w:val="auto"/>
@@ -663,7 +639,7 @@
       </w:pPr>
       <w:r>
         <w:rPr>
-          <w:rFonts w:eastAsia="Arial" w:cs="Arial" w:ascii="Arial" w:hAnsi="Arial"/>
+          <w:rFonts w:eastAsia="Arial" w:cs="Arial"/>
           <w:b/>
           <w:bCs/>
           <w:color w:val="auto"/>
@@ -685,7 +661,7 @@
       </w:pPr>
       <w:r>
         <w:rPr>
-          <w:rFonts w:eastAsia="Arial" w:cs="Arial" w:ascii="Arial" w:hAnsi="Arial"/>
+          <w:rFonts w:eastAsia="Arial" w:cs="Arial"/>
           <w:b/>
           <w:bCs/>
           <w:i w:val="false"/>
@@ -709,7 +685,7 @@
         <w:r>
           <w:rPr>
             <w:rStyle w:val="InternetLink"/>
-            <w:rFonts w:eastAsia="Arial" w:cs="Arial" w:ascii="Arial" w:hAnsi="Arial"/>
+            <w:rFonts w:eastAsia="Arial" w:cs="Arial"/>
             <w:b w:val="false"/>
             <w:bCs w:val="false"/>
             <w:i w:val="false"/>
@@ -725,7 +701,7 @@
       <w:r>
         <w:rPr>
           <w:rStyle w:val="InternetLink"/>
-          <w:rFonts w:eastAsia="Arial" w:cs="Arial" w:ascii="Arial" w:hAnsi="Arial"/>
+          <w:rFonts w:eastAsia="Arial" w:cs="Arial"/>
           <w:b w:val="false"/>
           <w:bCs w:val="false"/>
           <w:i w:val="false"/>
@@ -750,7 +726,7 @@
         <w:r>
           <w:rPr>
             <w:rStyle w:val="InternetLink"/>
-            <w:rFonts w:eastAsia="Arial" w:cs="Arial" w:ascii="Arial" w:hAnsi="Arial"/>
+            <w:rFonts w:eastAsia="Arial" w:cs="Arial"/>
             <w:b w:val="false"/>
             <w:bCs w:val="false"/>
             <w:i w:val="false"/>
@@ -766,7 +742,7 @@
       <w:r>
         <w:rPr>
           <w:rStyle w:val="InternetLink"/>
-          <w:rFonts w:eastAsia="Arial" w:cs="Arial" w:ascii="Arial" w:hAnsi="Arial"/>
+          <w:rFonts w:eastAsia="Arial" w:cs="Arial"/>
           <w:b w:val="false"/>
           <w:bCs w:val="false"/>
           <w:i w:val="false"/>
@@ -790,7 +766,7 @@
       <w:r>
         <w:rPr>
           <w:rStyle w:val="InternetLink"/>
-          <w:rFonts w:eastAsia="Arial" w:cs="Arial" w:ascii="Arial" w:hAnsi="Arial"/>
+          <w:rFonts w:eastAsia="Arial" w:cs="Arial"/>
           <w:b w:val="false"/>
           <w:bCs w:val="false"/>
           <w:i w:val="false"/>
@@ -817,7 +793,7 @@
       </w:pPr>
       <w:r>
         <w:rPr>
-          <w:rFonts w:eastAsia="Arial" w:cs="Arial" w:ascii="Arial" w:hAnsi="Arial"/>
+          <w:rFonts w:eastAsia="Arial" w:cs="Arial"/>
           <w:b/>
           <w:color w:val="auto"/>
           <w:sz w:val="22"/>
@@ -829,7 +805,7 @@
       <w:bookmarkStart w:id="0" w:name="__DdeLink__36_1554188482"/>
       <w:r>
         <w:rPr>
-          <w:rFonts w:eastAsia="Arial" w:cs="Arial" w:ascii="Arial" w:hAnsi="Arial"/>
+          <w:rFonts w:eastAsia="Arial" w:cs="Arial"/>
           <w:b w:val="false"/>
           <w:bCs w:val="false"/>
           <w:color w:val="auto"/>
@@ -847,17 +823,11 @@
         <w:widowControl/>
         <w:spacing w:lineRule="auto" w:line="276" w:before="200" w:after="200"/>
         <w:jc w:val="both"/>
+        <w:rPr/>
+      </w:pPr>
+      <w:r>
         <w:rPr>
           <w:rFonts w:eastAsia="Liberation Serif" w:cs="Liberation Serif"/>
-          <w:b w:val="false"/>
-          <w:b w:val="false"/>
-          <w:bCs w:val="false"/>
-          <w:u w:val="none"/>
-        </w:rPr>
-      </w:pPr>
-      <w:r>
-        <w:rPr>
-          <w:rFonts w:eastAsia="Liberation Serif" w:cs="Liberation Serif" w:ascii="Arial" w:hAnsi="Arial"/>
           <w:b/>
           <w:bCs/>
           <w:color w:val="auto"/>
@@ -868,25 +838,16 @@
       </w:r>
       <w:r>
         <w:rPr>
-          <w:rFonts w:eastAsia="Liberation Serif" w:cs="Liberation Serif" w:ascii="Arial" w:hAnsi="Arial"/>
-          <w:color w:val="auto"/>
-          <w:sz w:val="22"/>
-          <w:szCs w:val="22"/>
-        </w:rPr>
-        <w:t xml:space="preserve"> </w:t>
-      </w:r>
-      <w:r>
-        <w:rPr>
-          <w:rFonts w:eastAsia="Liberation Serif" w:cs="Liberation Serif" w:ascii="Arial" w:hAnsi="Arial"/>
-          <w:color w:val="auto"/>
-          <w:sz w:val="22"/>
-          <w:szCs w:val="22"/>
-        </w:rPr>
-        <w:t xml:space="preserve">This work was funded by the German Research Foundation (DFG) Grant [HE 7320/1-1] to EH. VHJ is an associated student of GRK 2046 funded by the DFG. </w:t>
-      </w:r>
-      <w:r>
-        <w:rPr>
-          <w:rFonts w:eastAsia="Liberation Serif" w:cs="Liberation Serif" w:ascii="Arial" w:hAnsi="Arial"/>
+          <w:rFonts w:eastAsia="Liberation Serif" w:cs="Liberation Serif"/>
+          <w:color w:val="auto"/>
+          <w:sz w:val="22"/>
+          <w:szCs w:val="22"/>
+        </w:rPr>
+        <w:t xml:space="preserve"> This work was funded by the German Research Foundation (DFG) Grant [HE 7320/1-1] to EH. VHJ is an associated student of GRK 2046 funded by the DFG. </w:t>
+      </w:r>
+      <w:r>
+        <w:rPr>
+          <w:rFonts w:eastAsia="Liberation Serif" w:cs="Liberation Serif"/>
           <w:color w:val="auto"/>
           <w:sz w:val="22"/>
           <w:szCs w:val="22"/>
@@ -929,7 +890,7 @@
     <w:qFormat/>
     <w:pPr>
       <w:widowControl/>
-      <w:overflowPunct w:val="true"/>
+      <w:overflowPunct w:val="false"/>
       <w:bidi w:val="0"/>
       <w:spacing w:lineRule="auto" w:line="480"/>
       <w:jc w:val="both"/>
@@ -1209,6 +1170,39 @@
       <w:color w:val="2A6099"/>
       <w:sz w:val="24"/>
       <w:szCs w:val="24"/>
+      <w:u w:val="none"/>
+    </w:rPr>
+  </w:style>
+  <w:style w:type="character" w:styleId="ListLabel21">
+    <w:name w:val="ListLabel 21"/>
+    <w:qFormat/>
+    <w:rPr>
+      <w:rFonts w:ascii="Arial" w:hAnsi="Arial" w:eastAsia="Arial" w:cs="Arial"/>
+      <w:b w:val="false"/>
+      <w:bCs w:val="false"/>
+      <w:i w:val="false"/>
+      <w:caps w:val="false"/>
+      <w:smallCaps w:val="false"/>
+      <w:color w:val="auto"/>
+      <w:spacing w:val="0"/>
+      <w:sz w:val="22"/>
+      <w:szCs w:val="22"/>
+      <w:highlight w:val="white"/>
+      <w:u w:val="none"/>
+    </w:rPr>
+  </w:style>
+  <w:style w:type="character" w:styleId="ListLabel22">
+    <w:name w:val="ListLabel 22"/>
+    <w:qFormat/>
+    <w:rPr>
+      <w:rFonts w:ascii="Arial" w:hAnsi="Arial" w:eastAsia="Arial" w:cs="Arial"/>
+      <w:b w:val="false"/>
+      <w:bCs w:val="false"/>
+      <w:i w:val="false"/>
+      <w:iCs w:val="false"/>
+      <w:color w:val="auto"/>
+      <w:sz w:val="22"/>
+      <w:szCs w:val="22"/>
       <w:u w:val="none"/>
     </w:rPr>
   </w:style>

</xml_diff>